<commit_message>
staging and commiting in one step
</commit_message>
<xml_diff>
--- a/GITHUB Pam Tech Group.docx
+++ b/GITHUB Pam Tech Group.docx
@@ -126,8 +126,13 @@
       <w:r>
         <w:t xml:space="preserve">different versions of projects </w:t>
       </w:r>
-      <w:r>
-        <w:t xml:space="preserve">i.e changes and history </w:t>
+      <w:proofErr w:type="spellStart"/>
+      <w:r>
+        <w:t>i.e</w:t>
+      </w:r>
+      <w:proofErr w:type="spellEnd"/>
+      <w:r>
+        <w:t xml:space="preserve"> changes and history </w:t>
       </w:r>
     </w:p>
     <w:p>
@@ -150,12 +155,21 @@
           <w:bCs/>
         </w:rPr>
       </w:pPr>
+      <w:proofErr w:type="spellStart"/>
       <w:r>
         <w:rPr>
           <w:b/>
           <w:bCs/>
         </w:rPr>
-        <w:t>Github:</w:t>
+        <w:t>Github</w:t>
+      </w:r>
+      <w:proofErr w:type="spellEnd"/>
+      <w:r>
+        <w:rPr>
+          <w:b/>
+          <w:bCs/>
+        </w:rPr>
+        <w:t>:</w:t>
       </w:r>
     </w:p>
     <w:p>
@@ -205,14 +219,24 @@
         </w:rPr>
         <w:t xml:space="preserve">bash </w:t>
       </w:r>
+      <w:proofErr w:type="spellStart"/>
       <w:r>
         <w:t>teminal</w:t>
       </w:r>
+      <w:proofErr w:type="spellEnd"/>
       <w:r>
         <w:t xml:space="preserve"> </w:t>
       </w:r>
       <w:r>
-        <w:t xml:space="preserve">(allows you to run linux commands in windows) </w:t>
+        <w:t xml:space="preserve">(allows you to run </w:t>
+      </w:r>
+      <w:proofErr w:type="spellStart"/>
+      <w:r>
+        <w:t>linux</w:t>
+      </w:r>
+      <w:proofErr w:type="spellEnd"/>
+      <w:r>
+        <w:t xml:space="preserve"> commands in windows) </w:t>
       </w:r>
     </w:p>
     <w:p>
@@ -298,7 +322,15 @@
     </w:p>
     <w:p>
       <w:r>
-        <w:t xml:space="preserve">*An Important Additional command is pwd which outputs the </w:t>
+        <w:t xml:space="preserve">*An Important Additional command is </w:t>
+      </w:r>
+      <w:proofErr w:type="spellStart"/>
+      <w:r>
+        <w:t>pwd</w:t>
+      </w:r>
+      <w:proofErr w:type="spellEnd"/>
+      <w:r>
+        <w:t xml:space="preserve"> which outputs the </w:t>
       </w:r>
       <w:r>
         <w:rPr>
@@ -315,8 +347,13 @@
     </w:p>
     <w:p>
       <w:r>
-        <w:t>. Mkdir</w:t>
-      </w:r>
+        <w:t xml:space="preserve">. </w:t>
+      </w:r>
+      <w:proofErr w:type="spellStart"/>
+      <w:r>
+        <w:t>Mkdir</w:t>
+      </w:r>
+      <w:proofErr w:type="spellEnd"/>
     </w:p>
     <w:p>
       <w:r>
@@ -358,8 +395,13 @@
       </w:r>
     </w:p>
     <w:p>
-      <w:r>
-        <w:t xml:space="preserve">Eg ls -l -&gt; list with more details: </w:t>
+      <w:proofErr w:type="spellStart"/>
+      <w:r>
+        <w:t>Eg</w:t>
+      </w:r>
+      <w:proofErr w:type="spellEnd"/>
+      <w:r>
+        <w:t xml:space="preserve"> ls -l -&gt; list with more details: </w:t>
       </w:r>
     </w:p>
     <w:p/>
@@ -567,8 +609,13 @@
         <w:ind w:left="0" w:firstLine="0"/>
       </w:pPr>
       <w:r>
-        <w:t>-linux</w:t>
-      </w:r>
+        <w:t>-</w:t>
+      </w:r>
+      <w:proofErr w:type="spellStart"/>
+      <w:r>
+        <w:t>linux</w:t>
+      </w:r>
+      <w:proofErr w:type="spellEnd"/>
     </w:p>
     <w:p>
       <w:pPr>
@@ -743,7 +790,15 @@
       </w:pPr>
       <w:r>
         <w:lastRenderedPageBreak/>
-        <w:t>Nano command is used to edit files, so lest fitst create the files using echo, touch , &gt; and &gt;&gt;</w:t>
+        <w:t xml:space="preserve">Nano command is used to edit files, so lest </w:t>
+      </w:r>
+      <w:proofErr w:type="spellStart"/>
+      <w:r>
+        <w:t>fitst</w:t>
+      </w:r>
+      <w:proofErr w:type="spellEnd"/>
+      <w:r>
+        <w:t xml:space="preserve"> create the files using echo, touch , &gt; and &gt;&gt;</w:t>
       </w:r>
     </w:p>
     <w:p>
@@ -768,7 +823,15 @@
         <w:t>Creating a</w:t>
       </w:r>
       <w:r>
-        <w:t xml:space="preserve"> Github </w:t>
+        <w:t xml:space="preserve"> </w:t>
+      </w:r>
+      <w:proofErr w:type="spellStart"/>
+      <w:r>
+        <w:t>Github</w:t>
+      </w:r>
+      <w:proofErr w:type="spellEnd"/>
+      <w:r>
+        <w:t xml:space="preserve"> </w:t>
       </w:r>
       <w:r>
         <w:t xml:space="preserve">account: </w:t>
@@ -826,8 +889,13 @@
           <w:numId w:val="5"/>
         </w:numPr>
       </w:pPr>
-      <w:r>
-        <w:t xml:space="preserve">Signin in: </w:t>
+      <w:proofErr w:type="spellStart"/>
+      <w:r>
+        <w:t>Signin</w:t>
+      </w:r>
+      <w:proofErr w:type="spellEnd"/>
+      <w:r>
+        <w:t xml:space="preserve"> in: </w:t>
       </w:r>
     </w:p>
     <w:p>
@@ -966,7 +1034,15 @@
         </w:numPr>
       </w:pPr>
       <w:r>
-        <w:t xml:space="preserve">Git init </w:t>
+        <w:t xml:space="preserve">Git </w:t>
+      </w:r>
+      <w:proofErr w:type="spellStart"/>
+      <w:r>
+        <w:t>init</w:t>
+      </w:r>
+      <w:proofErr w:type="spellEnd"/>
+      <w:r>
+        <w:t xml:space="preserve"> </w:t>
       </w:r>
     </w:p>
     <w:p>
@@ -1418,7 +1494,7 @@
         <w:ind w:left="0"/>
       </w:pPr>
       <w:r>
-        <w:t>Commiting</w:t>
+        <w:t>Committing</w:t>
       </w:r>
       <w:r>
         <w:t xml:space="preserve"> </w:t>
@@ -1431,6 +1507,43 @@
       <w:pPr>
         <w:ind w:left="0"/>
       </w:pPr>
+      <w:r>
+        <w:drawing>
+          <wp:inline distT="0" distB="0" distL="0" distR="0" wp14:anchorId="0D3BAE8E" wp14:editId="525B1B12">
+            <wp:extent cx="5943600" cy="1725295"/>
+            <wp:effectExtent l="0" t="0" r="0" b="8255"/>
+            <wp:docPr id="684842475" name="Picture 1"/>
+            <wp:cNvGraphicFramePr>
+              <a:graphicFrameLocks xmlns:a="http://schemas.openxmlformats.org/drawingml/2006/main" noChangeAspect="1"/>
+            </wp:cNvGraphicFramePr>
+            <a:graphic xmlns:a="http://schemas.openxmlformats.org/drawingml/2006/main">
+              <a:graphicData uri="http://schemas.openxmlformats.org/drawingml/2006/picture">
+                <pic:pic xmlns:pic="http://schemas.openxmlformats.org/drawingml/2006/picture">
+                  <pic:nvPicPr>
+                    <pic:cNvPr id="684842475" name=""/>
+                    <pic:cNvPicPr/>
+                  </pic:nvPicPr>
+                  <pic:blipFill>
+                    <a:blip r:embed="rId28"/>
+                    <a:stretch>
+                      <a:fillRect/>
+                    </a:stretch>
+                  </pic:blipFill>
+                  <pic:spPr>
+                    <a:xfrm>
+                      <a:off x="0" y="0"/>
+                      <a:ext cx="5943600" cy="1725295"/>
+                    </a:xfrm>
+                    <a:prstGeom prst="rect">
+                      <a:avLst/>
+                    </a:prstGeom>
+                  </pic:spPr>
+                </pic:pic>
+              </a:graphicData>
+            </a:graphic>
+          </wp:inline>
+        </w:drawing>
+      </w:r>
     </w:p>
     <w:p>
       <w:pPr>
@@ -1528,7 +1641,6 @@
         </w:numPr>
       </w:pPr>
       <w:r>
-        <w:lastRenderedPageBreak/>
         <w:t xml:space="preserve">Push  </w:t>
       </w:r>
     </w:p>
@@ -1655,6 +1767,7 @@
     </w:p>
     <w:p>
       <w:r>
+        <w:lastRenderedPageBreak/>
         <w:t>Creating pull request from the forked repositories</w:t>
       </w:r>
     </w:p>
@@ -1674,7 +1787,15 @@
       </w:r>
       <w:r>
         <w:br/>
-        <w:t xml:space="preserve">merging is mainly for intergrating features worked on </w:t>
+        <w:t xml:space="preserve">merging is mainly for </w:t>
+      </w:r>
+      <w:proofErr w:type="spellStart"/>
+      <w:r>
+        <w:t>intergrating</w:t>
+      </w:r>
+      <w:proofErr w:type="spellEnd"/>
+      <w:r>
+        <w:t xml:space="preserve"> features worked on </w:t>
       </w:r>
       <w:r>
         <w:t>to main or master</w:t>
@@ -1690,7 +1811,6 @@
         <w:ind w:left="0"/>
       </w:pPr>
       <w:r>
-        <w:lastRenderedPageBreak/>
         <w:t>Git tags versioning projects:</w:t>
       </w:r>
     </w:p>
@@ -1761,7 +1881,15 @@
     </w:p>
     <w:p>
       <w:r>
-        <w:t>Advanced Github:</w:t>
+        <w:t xml:space="preserve">Advanced </w:t>
+      </w:r>
+      <w:proofErr w:type="spellStart"/>
+      <w:r>
+        <w:t>Github</w:t>
+      </w:r>
+      <w:proofErr w:type="spellEnd"/>
+      <w:r>
+        <w:t>:</w:t>
       </w:r>
     </w:p>
     <w:p>
@@ -1772,8 +1900,13 @@
           <w:numId w:val="6"/>
         </w:numPr>
       </w:pPr>
-      <w:r>
-        <w:t xml:space="preserve">Github pages hosting static web sites </w:t>
+      <w:proofErr w:type="spellStart"/>
+      <w:r>
+        <w:t>Github</w:t>
+      </w:r>
+      <w:proofErr w:type="spellEnd"/>
+      <w:r>
+        <w:t xml:space="preserve"> pages hosting static web sites </w:t>
       </w:r>
     </w:p>
     <w:p>

</xml_diff>